<commit_message>
ajout exigences consultation agenda des salles
</commit_message>
<xml_diff>
--- a/PL_Exigences.docx
+++ b/PL_Exigences.docx
@@ -87,7 +87,6 @@
                 </v:shape>
               </w:pict>
             </w:r>
-            <w:proofErr w:type="spellStart"/>
             <w:r>
               <w:rPr>
                 <w:rFonts w:ascii="Broadway" w:hAnsi="Broadway" w:cs="Aharoni"/>
@@ -116,7 +115,6 @@
               </w:rPr>
               <w:t>DevCity</w:t>
             </w:r>
-            <w:proofErr w:type="spellEnd"/>
           </w:p>
         </w:tc>
       </w:tr>
@@ -163,7 +161,6 @@
               </w:rPr>
               <w:t>Projet </w:t>
             </w:r>
-            <w:proofErr w:type="spellStart"/>
             <w:r>
               <w:rPr>
                 <w:rFonts w:ascii="Arial" w:hAnsi="Arial" w:cs="Arial"/>
@@ -173,7 +170,6 @@
               </w:rPr>
               <w:t>PolyLog</w:t>
             </w:r>
-            <w:proofErr w:type="spellEnd"/>
           </w:p>
         </w:tc>
       </w:tr>
@@ -318,13 +314,32 @@
           <w:top w:val="single" w:sz="6" w:space="1" w:color="auto"/>
           <w:bottom w:val="single" w:sz="6" w:space="1" w:color="auto"/>
         </w:pBdr>
+        <w:jc w:val="center"/>
         <w:rPr>
           <w:rFonts w:ascii="Arial" w:hAnsi="Arial" w:cs="Arial"/>
           <w:b/>
-          <w:sz w:val="56"/>
-          <w:szCs w:val="56"/>
-        </w:rPr>
-      </w:pPr>
+          <w:sz w:val="32"/>
+          <w:szCs w:val="32"/>
+        </w:rPr>
+      </w:pPr>
+      <w:r>
+        <w:rPr>
+          <w:rFonts w:ascii="Arial" w:hAnsi="Arial" w:cs="Arial"/>
+          <w:b/>
+          <w:sz w:val="32"/>
+          <w:szCs w:val="32"/>
+        </w:rPr>
+        <w:t xml:space="preserve">Echantillons concernant les </w:t>
+      </w:r>
+      <w:r>
+        <w:rPr>
+          <w:rFonts w:ascii="Arial" w:hAnsi="Arial" w:cs="Arial"/>
+          <w:b/>
+          <w:sz w:val="32"/>
+          <w:szCs w:val="32"/>
+        </w:rPr>
+        <w:t>fonctions principales</w:t>
+      </w:r>
     </w:p>
     <w:p>
       <w:pPr>
@@ -399,7 +414,6 @@
         </w:rPr>
         <w:t xml:space="preserve">Référence : </w:t>
       </w:r>
-      <w:proofErr w:type="spellStart"/>
       <w:r>
         <w:rPr>
           <w:rFonts w:ascii="Arial" w:hAnsi="Arial" w:cs="Arial"/>
@@ -416,7 +430,6 @@
         </w:rPr>
         <w:t>Exigences</w:t>
       </w:r>
-      <w:proofErr w:type="spellEnd"/>
     </w:p>
     <w:p>
       <w:pPr>
@@ -443,7 +456,15 @@
           <w:sz w:val="28"/>
           <w:szCs w:val="28"/>
         </w:rPr>
-        <w:t>1.1</w:t>
+        <w:t>1.</w:t>
+      </w:r>
+      <w:r>
+        <w:rPr>
+          <w:rFonts w:ascii="Arial" w:hAnsi="Arial" w:cs="Arial"/>
+          <w:sz w:val="28"/>
+          <w:szCs w:val="28"/>
+        </w:rPr>
+        <w:t>2</w:t>
       </w:r>
     </w:p>
     <w:p>
@@ -638,25 +659,7 @@
                 <w:sz w:val="24"/>
                 <w:szCs w:val="24"/>
               </w:rPr>
-              <w:t xml:space="preserve">Ali El </w:t>
-            </w:r>
-            <w:proofErr w:type="spellStart"/>
-            <w:r>
-              <w:rPr>
-                <w:rFonts w:ascii="Arial" w:hAnsi="Arial" w:cs="Arial"/>
-                <w:sz w:val="24"/>
-                <w:szCs w:val="24"/>
-              </w:rPr>
-              <w:t>Kaissouni</w:t>
-            </w:r>
-            <w:proofErr w:type="spellEnd"/>
-            <w:r>
-              <w:rPr>
-                <w:rFonts w:ascii="Arial" w:hAnsi="Arial" w:cs="Arial"/>
-                <w:sz w:val="24"/>
-                <w:szCs w:val="24"/>
-              </w:rPr>
-              <w:t xml:space="preserve">, </w:t>
+              <w:t xml:space="preserve">Ali El Kaissouni, </w:t>
             </w:r>
             <w:r>
               <w:rPr>
@@ -1012,8 +1015,10 @@
               <w:tab w:val="right" w:leader="dot" w:pos="9062"/>
             </w:tabs>
             <w:rPr>
-              <w:rFonts w:cstheme="minorBidi"/>
+              <w:rFonts w:ascii="Arial" w:hAnsi="Arial" w:cs="Arial"/>
               <w:noProof/>
+              <w:sz w:val="24"/>
+              <w:szCs w:val="24"/>
             </w:rPr>
           </w:pPr>
           <w:r>
@@ -1040,19 +1045,23 @@
             </w:rPr>
             <w:fldChar w:fldCharType="separate"/>
           </w:r>
-          <w:hyperlink w:anchor="_Toc382902033" w:history="1">
+          <w:hyperlink w:anchor="_Toc382985597" w:history="1">
             <w:r>
               <w:rPr>
                 <w:rStyle w:val="Lienhypertexte"/>
                 <w:rFonts w:ascii="Arial" w:hAnsi="Arial" w:cs="Arial"/>
                 <w:noProof/>
+                <w:sz w:val="24"/>
+                <w:szCs w:val="24"/>
               </w:rPr>
               <w:t>I.</w:t>
             </w:r>
             <w:r>
               <w:rPr>
-                <w:rFonts w:cstheme="minorBidi"/>
+                <w:rFonts w:ascii="Arial" w:hAnsi="Arial" w:cs="Arial"/>
                 <w:noProof/>
+                <w:sz w:val="24"/>
+                <w:szCs w:val="24"/>
               </w:rPr>
               <w:tab/>
             </w:r>
@@ -1061,54 +1070,192 @@
                 <w:rStyle w:val="Lienhypertexte"/>
                 <w:rFonts w:ascii="Arial" w:hAnsi="Arial" w:cs="Arial"/>
                 <w:noProof/>
-              </w:rPr>
-              <w:t>Liste des exigences</w:t>
-            </w:r>
-            <w:r>
-              <w:rPr>
+                <w:sz w:val="24"/>
+                <w:szCs w:val="24"/>
+              </w:rPr>
+              <w:t>Consultation de l’agenda des salles</w:t>
+            </w:r>
+            <w:r>
+              <w:rPr>
+                <w:rFonts w:ascii="Arial" w:hAnsi="Arial" w:cs="Arial"/>
                 <w:noProof/>
                 <w:webHidden/>
+                <w:sz w:val="24"/>
+                <w:szCs w:val="24"/>
               </w:rPr>
               <w:tab/>
             </w:r>
             <w:r>
               <w:rPr>
+                <w:rFonts w:ascii="Arial" w:hAnsi="Arial" w:cs="Arial"/>
                 <w:noProof/>
                 <w:webHidden/>
+                <w:sz w:val="24"/>
+                <w:szCs w:val="24"/>
               </w:rPr>
               <w:fldChar w:fldCharType="begin"/>
             </w:r>
             <w:r>
               <w:rPr>
+                <w:rFonts w:ascii="Arial" w:hAnsi="Arial" w:cs="Arial"/>
                 <w:noProof/>
                 <w:webHidden/>
-              </w:rPr>
-              <w:instrText xml:space="preserve"> PAGEREF _Toc382902033 \h </w:instrText>
-            </w:r>
-            <w:r>
-              <w:rPr>
+                <w:sz w:val="24"/>
+                <w:szCs w:val="24"/>
+              </w:rPr>
+              <w:instrText xml:space="preserve"> PAGEREF _Toc382985597 \h </w:instrText>
+            </w:r>
+            <w:r>
+              <w:rPr>
+                <w:rFonts w:ascii="Arial" w:hAnsi="Arial" w:cs="Arial"/>
                 <w:noProof/>
                 <w:webHidden/>
-              </w:rPr>
-            </w:r>
-            <w:r>
-              <w:rPr>
+                <w:sz w:val="24"/>
+                <w:szCs w:val="24"/>
+              </w:rPr>
+            </w:r>
+            <w:r>
+              <w:rPr>
+                <w:rFonts w:ascii="Arial" w:hAnsi="Arial" w:cs="Arial"/>
                 <w:noProof/>
                 <w:webHidden/>
+                <w:sz w:val="24"/>
+                <w:szCs w:val="24"/>
               </w:rPr>
               <w:fldChar w:fldCharType="separate"/>
             </w:r>
             <w:r>
               <w:rPr>
+                <w:rFonts w:ascii="Arial" w:hAnsi="Arial" w:cs="Arial"/>
                 <w:noProof/>
                 <w:webHidden/>
+                <w:sz w:val="24"/>
+                <w:szCs w:val="24"/>
               </w:rPr>
               <w:t>3</w:t>
             </w:r>
             <w:r>
               <w:rPr>
+                <w:rFonts w:ascii="Arial" w:hAnsi="Arial" w:cs="Arial"/>
                 <w:noProof/>
                 <w:webHidden/>
+                <w:sz w:val="24"/>
+                <w:szCs w:val="24"/>
+              </w:rPr>
+              <w:fldChar w:fldCharType="end"/>
+            </w:r>
+          </w:hyperlink>
+        </w:p>
+        <w:p>
+          <w:pPr>
+            <w:pStyle w:val="TM1"/>
+            <w:tabs>
+              <w:tab w:val="left" w:pos="440"/>
+              <w:tab w:val="right" w:leader="dot" w:pos="9062"/>
+            </w:tabs>
+            <w:rPr>
+              <w:rFonts w:ascii="Arial" w:hAnsi="Arial" w:cs="Arial"/>
+              <w:noProof/>
+              <w:sz w:val="24"/>
+              <w:szCs w:val="24"/>
+            </w:rPr>
+          </w:pPr>
+          <w:hyperlink w:anchor="_Toc382985598" w:history="1">
+            <w:r>
+              <w:rPr>
+                <w:rStyle w:val="Lienhypertexte"/>
+                <w:rFonts w:ascii="Arial" w:hAnsi="Arial" w:cs="Arial"/>
+                <w:noProof/>
+                <w:sz w:val="24"/>
+                <w:szCs w:val="24"/>
+              </w:rPr>
+              <w:t>II.</w:t>
+            </w:r>
+            <w:r>
+              <w:rPr>
+                <w:rFonts w:ascii="Arial" w:hAnsi="Arial" w:cs="Arial"/>
+                <w:noProof/>
+                <w:sz w:val="24"/>
+                <w:szCs w:val="24"/>
+              </w:rPr>
+              <w:tab/>
+            </w:r>
+            <w:r>
+              <w:rPr>
+                <w:rStyle w:val="Lienhypertexte"/>
+                <w:rFonts w:ascii="Arial" w:hAnsi="Arial" w:cs="Arial"/>
+                <w:noProof/>
+                <w:sz w:val="24"/>
+                <w:szCs w:val="24"/>
+              </w:rPr>
+              <w:t>Configuration d’une salle</w:t>
+            </w:r>
+            <w:r>
+              <w:rPr>
+                <w:rFonts w:ascii="Arial" w:hAnsi="Arial" w:cs="Arial"/>
+                <w:noProof/>
+                <w:webHidden/>
+                <w:sz w:val="24"/>
+                <w:szCs w:val="24"/>
+              </w:rPr>
+              <w:tab/>
+            </w:r>
+            <w:r>
+              <w:rPr>
+                <w:rFonts w:ascii="Arial" w:hAnsi="Arial" w:cs="Arial"/>
+                <w:noProof/>
+                <w:webHidden/>
+                <w:sz w:val="24"/>
+                <w:szCs w:val="24"/>
+              </w:rPr>
+              <w:fldChar w:fldCharType="begin"/>
+            </w:r>
+            <w:r>
+              <w:rPr>
+                <w:rFonts w:ascii="Arial" w:hAnsi="Arial" w:cs="Arial"/>
+                <w:noProof/>
+                <w:webHidden/>
+                <w:sz w:val="24"/>
+                <w:szCs w:val="24"/>
+              </w:rPr>
+              <w:instrText xml:space="preserve"> PAGEREF _Toc382985598 \h </w:instrText>
+            </w:r>
+            <w:r>
+              <w:rPr>
+                <w:rFonts w:ascii="Arial" w:hAnsi="Arial" w:cs="Arial"/>
+                <w:noProof/>
+                <w:webHidden/>
+                <w:sz w:val="24"/>
+                <w:szCs w:val="24"/>
+              </w:rPr>
+            </w:r>
+            <w:r>
+              <w:rPr>
+                <w:rFonts w:ascii="Arial" w:hAnsi="Arial" w:cs="Arial"/>
+                <w:noProof/>
+                <w:webHidden/>
+                <w:sz w:val="24"/>
+                <w:szCs w:val="24"/>
+              </w:rPr>
+              <w:fldChar w:fldCharType="separate"/>
+            </w:r>
+            <w:r>
+              <w:rPr>
+                <w:rFonts w:ascii="Arial" w:hAnsi="Arial" w:cs="Arial"/>
+                <w:noProof/>
+                <w:webHidden/>
+                <w:sz w:val="24"/>
+                <w:szCs w:val="24"/>
+              </w:rPr>
+              <w:t>3</w:t>
+            </w:r>
+            <w:r>
+              <w:rPr>
+                <w:rFonts w:ascii="Arial" w:hAnsi="Arial" w:cs="Arial"/>
+                <w:noProof/>
+                <w:webHidden/>
+                <w:sz w:val="24"/>
+                <w:szCs w:val="24"/>
               </w:rPr>
               <w:fldChar w:fldCharType="end"/>
             </w:r>
@@ -1127,7 +1274,10 @@
         </w:p>
       </w:sdtContent>
     </w:sdt>
-    <w:p/>
+    <w:p>
+      <w:bookmarkStart w:id="0" w:name="_GoBack"/>
+      <w:bookmarkEnd w:id="0"/>
+    </w:p>
     <w:p>
       <w:r>
         <w:br w:type="page"/>
@@ -1137,254 +1287,18 @@
       <w:pPr>
         <w:pStyle w:val="Titrecustom"/>
         <w:outlineLvl w:val="0"/>
-        <w:rPr>
-          <w:rFonts w:ascii="Arial" w:hAnsi="Arial" w:cs="Arial"/>
-        </w:rPr>
-      </w:pPr>
-      <w:bookmarkStart w:id="0" w:name="_Toc382902033"/>
-      <w:r>
-        <w:rPr>
-          <w:rFonts w:ascii="Arial" w:hAnsi="Arial" w:cs="Arial"/>
-        </w:rPr>
+      </w:pPr>
+      <w:bookmarkStart w:id="1" w:name="_Toc382985597"/>
+      <w:r>
         <w:lastRenderedPageBreak/>
-        <w:t>Liste des exigences</w:t>
-      </w:r>
-      <w:bookmarkEnd w:id="0"/>
-    </w:p>
-    <w:p>
-      <w:pPr>
-        <w:pStyle w:val="Titrecustom"/>
-        <w:numPr>
-          <w:ilvl w:val="0"/>
-          <w:numId w:val="0"/>
-        </w:numPr>
-        <w:ind w:left="720" w:hanging="360"/>
-        <w:outlineLvl w:val="0"/>
-      </w:pPr>
-    </w:p>
-    <w:p>
-      <w:pPr>
-        <w:pStyle w:val="KekeCustom"/>
-        <w:outlineLvl w:val="9"/>
-      </w:pPr>
-      <w:r>
-        <w:t xml:space="preserve">Ce document définit les normes à adopter concernant la rédaction des documents de conception du projet </w:t>
-      </w:r>
-      <w:proofErr w:type="spellStart"/>
-      <w:r>
-        <w:t>PolyLog</w:t>
-      </w:r>
-      <w:proofErr w:type="spellEnd"/>
-      <w:r>
-        <w:t>.</w:t>
-      </w:r>
-    </w:p>
-    <w:p>
-      <w:pPr>
-        <w:pStyle w:val="KekeCustom"/>
-        <w:outlineLvl w:val="9"/>
-      </w:pPr>
-    </w:p>
-    <w:p>
-      <w:pPr>
-        <w:pStyle w:val="Paragraphedeliste"/>
-        <w:numPr>
-          <w:ilvl w:val="0"/>
-          <w:numId w:val="7"/>
-        </w:numPr>
-        <w:spacing w:after="200" w:line="276" w:lineRule="auto"/>
-        <w:rPr>
-          <w:rFonts w:ascii="Arial" w:hAnsi="Arial" w:cs="Arial"/>
-          <w:sz w:val="24"/>
-          <w:szCs w:val="24"/>
-        </w:rPr>
-      </w:pPr>
-      <w:r>
-        <w:rPr>
-          <w:rFonts w:ascii="Arial" w:hAnsi="Arial" w:cs="Arial"/>
-          <w:sz w:val="24"/>
-          <w:szCs w:val="24"/>
-        </w:rPr>
-        <w:t>E1 : Une salle polyvalente contient au moins une salle.</w:t>
-      </w:r>
-    </w:p>
-    <w:p>
-      <w:pPr>
-        <w:pStyle w:val="Paragraphedeliste"/>
-        <w:numPr>
-          <w:ilvl w:val="0"/>
-          <w:numId w:val="7"/>
-        </w:numPr>
-        <w:spacing w:after="200" w:line="276" w:lineRule="auto"/>
-        <w:rPr>
-          <w:rFonts w:ascii="Arial" w:hAnsi="Arial" w:cs="Arial"/>
-          <w:sz w:val="24"/>
-          <w:szCs w:val="24"/>
-        </w:rPr>
-      </w:pPr>
-      <w:r>
-        <w:rPr>
-          <w:rFonts w:ascii="Arial" w:hAnsi="Arial" w:cs="Arial"/>
-          <w:sz w:val="24"/>
-          <w:szCs w:val="24"/>
-        </w:rPr>
-        <w:t>E2 : Des noms de professionnels sont renseignés à la réservation d’une salle polyvalente lorsque cela est nécessaire (si une des sous-salles nécessite un professionnel).</w:t>
-      </w:r>
-    </w:p>
-    <w:p>
-      <w:pPr>
-        <w:pStyle w:val="Paragraphedeliste"/>
-        <w:numPr>
-          <w:ilvl w:val="0"/>
-          <w:numId w:val="7"/>
-        </w:numPr>
-        <w:spacing w:after="200" w:line="276" w:lineRule="auto"/>
-        <w:rPr>
-          <w:rFonts w:ascii="Arial" w:hAnsi="Arial" w:cs="Arial"/>
-          <w:sz w:val="24"/>
-          <w:szCs w:val="24"/>
-        </w:rPr>
-      </w:pPr>
-      <w:r>
-        <w:rPr>
-          <w:rFonts w:ascii="Arial" w:hAnsi="Arial" w:cs="Arial"/>
-          <w:sz w:val="24"/>
-          <w:szCs w:val="24"/>
-        </w:rPr>
-        <w:t>E3 : En cas de non-paiement immédiat la réservation passe en pré-réservation et une facture est imprimée.</w:t>
-      </w:r>
-    </w:p>
-    <w:p>
-      <w:pPr>
-        <w:pStyle w:val="Paragraphedeliste"/>
-        <w:numPr>
-          <w:ilvl w:val="0"/>
-          <w:numId w:val="7"/>
-        </w:numPr>
-        <w:spacing w:after="200" w:line="276" w:lineRule="auto"/>
-        <w:rPr>
-          <w:rFonts w:ascii="Arial" w:hAnsi="Arial" w:cs="Arial"/>
-          <w:sz w:val="24"/>
-          <w:szCs w:val="24"/>
-        </w:rPr>
-      </w:pPr>
-      <w:r>
-        <w:rPr>
-          <w:rFonts w:ascii="Arial" w:hAnsi="Arial" w:cs="Arial"/>
-          <w:sz w:val="24"/>
-          <w:szCs w:val="24"/>
-        </w:rPr>
-        <w:t>E4 : Le cout de location dépend du client (habitant de la commune, association, extérieur, privé).</w:t>
-      </w:r>
-    </w:p>
-    <w:p>
-      <w:pPr>
-        <w:pStyle w:val="Paragraphedeliste"/>
-        <w:rPr>
-          <w:rFonts w:ascii="Arial" w:hAnsi="Arial" w:cs="Arial"/>
-          <w:sz w:val="24"/>
-          <w:szCs w:val="24"/>
-        </w:rPr>
-      </w:pPr>
-    </w:p>
-    <w:p>
-      <w:pPr>
-        <w:pStyle w:val="Paragraphedeliste"/>
-        <w:numPr>
-          <w:ilvl w:val="0"/>
-          <w:numId w:val="7"/>
-        </w:numPr>
-        <w:spacing w:after="200" w:line="276" w:lineRule="auto"/>
-        <w:rPr>
-          <w:rFonts w:ascii="Arial" w:hAnsi="Arial" w:cs="Arial"/>
-          <w:sz w:val="24"/>
-          <w:szCs w:val="24"/>
-        </w:rPr>
-      </w:pPr>
-      <w:r>
-        <w:rPr>
-          <w:rFonts w:ascii="Arial" w:hAnsi="Arial" w:cs="Arial"/>
-          <w:sz w:val="24"/>
-          <w:szCs w:val="24"/>
-        </w:rPr>
-        <w:t>E5 : Tous les utilisateurs peuvent consulter l’agenda des salles à l’aide d’un page web visible sur le site de la mairie</w:t>
-      </w:r>
-    </w:p>
-    <w:p>
-      <w:pPr>
-        <w:pStyle w:val="Paragraphedeliste"/>
-        <w:numPr>
-          <w:ilvl w:val="0"/>
-          <w:numId w:val="7"/>
-        </w:numPr>
-        <w:spacing w:after="200" w:line="276" w:lineRule="auto"/>
-        <w:rPr>
-          <w:rFonts w:ascii="Arial" w:hAnsi="Arial" w:cs="Arial"/>
-          <w:sz w:val="24"/>
-          <w:szCs w:val="24"/>
-        </w:rPr>
-      </w:pPr>
-      <w:r>
-        <w:rPr>
-          <w:rFonts w:ascii="Arial" w:hAnsi="Arial" w:cs="Arial"/>
-          <w:sz w:val="24"/>
-          <w:szCs w:val="24"/>
-        </w:rPr>
-        <w:t>E6 : Il est possible de cliquer sur une réservation pour connaitre le nom et l’événement.</w:t>
-      </w:r>
-    </w:p>
-    <w:p>
-      <w:pPr>
-        <w:pStyle w:val="Paragraphedeliste"/>
-        <w:spacing w:after="200" w:line="276" w:lineRule="auto"/>
-        <w:rPr>
-          <w:rFonts w:ascii="Arial" w:hAnsi="Arial" w:cs="Arial"/>
-          <w:sz w:val="24"/>
-          <w:szCs w:val="24"/>
-        </w:rPr>
-      </w:pPr>
-    </w:p>
-    <w:p>
-      <w:pPr>
-        <w:pStyle w:val="Paragraphedeliste"/>
-        <w:numPr>
-          <w:ilvl w:val="0"/>
-          <w:numId w:val="7"/>
-        </w:numPr>
-        <w:spacing w:after="200" w:line="276" w:lineRule="auto"/>
-        <w:rPr>
-          <w:rFonts w:ascii="Arial" w:hAnsi="Arial" w:cs="Arial"/>
-          <w:sz w:val="24"/>
-          <w:szCs w:val="24"/>
-        </w:rPr>
-      </w:pPr>
-      <w:r>
-        <w:rPr>
-          <w:rFonts w:ascii="Arial" w:hAnsi="Arial" w:cs="Arial"/>
-          <w:sz w:val="24"/>
-          <w:szCs w:val="24"/>
-        </w:rPr>
-        <w:t>E7 : Les statistiques sont uniquement consultables par les agents de la mairie.</w:t>
-      </w:r>
-    </w:p>
-    <w:p>
-      <w:pPr>
-        <w:pStyle w:val="Paragraphedeliste"/>
-        <w:rPr>
-          <w:rFonts w:ascii="Arial" w:hAnsi="Arial" w:cs="Arial"/>
-          <w:sz w:val="24"/>
-          <w:szCs w:val="24"/>
-        </w:rPr>
-      </w:pPr>
-    </w:p>
-    <w:p>
-      <w:pPr>
-        <w:pStyle w:val="Titrecustom"/>
-      </w:pPr>
-      <w:r>
-        <w:t>Configuration d’une salle</w:t>
-      </w:r>
-      <w:bookmarkStart w:id="1" w:name="_GoBack"/>
+        <w:t>Consultation</w:t>
+      </w:r>
+      <w:r>
+        <w:t xml:space="preserve"> </w:t>
+      </w:r>
+      <w:r>
+        <w:t>de l’agenda des salles</w:t>
+      </w:r>
       <w:bookmarkEnd w:id="1"/>
     </w:p>
     <w:p>
@@ -1404,12 +1318,16 @@
           <w:ilvl w:val="0"/>
           <w:numId w:val="9"/>
         </w:numPr>
-      </w:pPr>
-      <w:r>
-        <w:t xml:space="preserve">E1 : </w:t>
-      </w:r>
-      <w:r>
-        <w:t>La configuration d'une salle polyvalente n'est possible que pour les personnes possédant un login et un mot de passe.</w:t>
+        <w:outlineLvl w:val="9"/>
+      </w:pPr>
+      <w:r>
+        <w:t>E1</w:t>
+      </w:r>
+      <w:r>
+        <w:t xml:space="preserve"> : </w:t>
+      </w:r>
+      <w:r>
+        <w:t>L’agenda de réservation des salles polyvalentes est consultable sur le site web de la mairie.</w:t>
       </w:r>
     </w:p>
     <w:p>
@@ -1419,12 +1337,13 @@
           <w:ilvl w:val="0"/>
           <w:numId w:val="9"/>
         </w:numPr>
+        <w:outlineLvl w:val="9"/>
       </w:pPr>
       <w:r>
         <w:t xml:space="preserve">E2 : </w:t>
       </w:r>
       <w:r>
-        <w:t>L'utilisateur doit pouvoir ajouter des salles de différents types au sein d'une salle polyvalente.</w:t>
+        <w:t>Les manifestations sont représentée par de rectangles: vert pour les publiques et rouge pour les privées.</w:t>
       </w:r>
     </w:p>
     <w:p>
@@ -1434,13 +1353,110 @@
           <w:ilvl w:val="0"/>
           <w:numId w:val="9"/>
         </w:numPr>
+        <w:outlineLvl w:val="9"/>
       </w:pPr>
       <w:r>
         <w:t xml:space="preserve">E3 : </w:t>
       </w:r>
       <w:r>
-        <w:t>L'utilisateur doit pouvoir ajouter différents équipements au sein des différentes salles.</w:t>
-      </w:r>
+        <w:t>Dans le cas d'une manifestation publique, le titre de la manifestation et le nom du locataire de la salle sont visibles au sein du rectangle représentant la manifestation.</w:t>
+      </w:r>
+    </w:p>
+    <w:p>
+      <w:pPr>
+        <w:pStyle w:val="KekeCustom"/>
+        <w:numPr>
+          <w:ilvl w:val="0"/>
+          <w:numId w:val="9"/>
+        </w:numPr>
+        <w:outlineLvl w:val="9"/>
+      </w:pPr>
+      <w:r>
+        <w:t xml:space="preserve">E4 : </w:t>
+      </w:r>
+      <w:r>
+        <w:t>Dans le cas d'une manifestation privée, le rectangle représentant la manifestation n'affiche aucune information.</w:t>
+      </w:r>
+    </w:p>
+    <w:p>
+      <w:pPr>
+        <w:pStyle w:val="KekeCustom"/>
+        <w:ind w:left="720"/>
+      </w:pPr>
+    </w:p>
+    <w:p>
+      <w:pPr>
+        <w:pStyle w:val="KekeCustom"/>
+        <w:ind w:left="720"/>
+      </w:pPr>
+    </w:p>
+    <w:p>
+      <w:pPr>
+        <w:pStyle w:val="Titrecustom"/>
+        <w:outlineLvl w:val="0"/>
+      </w:pPr>
+      <w:bookmarkStart w:id="2" w:name="_Toc382985598"/>
+      <w:r>
+        <w:t>Configuration</w:t>
+      </w:r>
+      <w:r>
+        <w:t xml:space="preserve"> d’une salle</w:t>
+      </w:r>
+      <w:bookmarkEnd w:id="2"/>
+    </w:p>
+    <w:p>
+      <w:pPr>
+        <w:pStyle w:val="Titrecustom"/>
+        <w:numPr>
+          <w:ilvl w:val="0"/>
+          <w:numId w:val="0"/>
+        </w:numPr>
+        <w:ind w:left="720"/>
+      </w:pPr>
+    </w:p>
+    <w:p>
+      <w:pPr>
+        <w:pStyle w:val="KekeCustom"/>
+        <w:numPr>
+          <w:ilvl w:val="0"/>
+          <w:numId w:val="9"/>
+        </w:numPr>
+        <w:outlineLvl w:val="9"/>
+      </w:pPr>
+      <w:r>
+        <w:t>E1 : La configuration d'une salle polyvalente n'est possible que pour les personnes possédant un login et un mot de passe.</w:t>
+      </w:r>
+    </w:p>
+    <w:p>
+      <w:pPr>
+        <w:pStyle w:val="KekeCustom"/>
+        <w:numPr>
+          <w:ilvl w:val="0"/>
+          <w:numId w:val="9"/>
+        </w:numPr>
+        <w:outlineLvl w:val="9"/>
+      </w:pPr>
+      <w:r>
+        <w:t>E2 : L'utilisateur doit pouvoir ajouter des salles de différents types au sein d'une salle polyvalente.</w:t>
+      </w:r>
+    </w:p>
+    <w:p>
+      <w:pPr>
+        <w:pStyle w:val="KekeCustom"/>
+        <w:numPr>
+          <w:ilvl w:val="0"/>
+          <w:numId w:val="9"/>
+        </w:numPr>
+        <w:outlineLvl w:val="9"/>
+      </w:pPr>
+      <w:r>
+        <w:t>E3 : L'utilisateur doit pouvoir ajouter différents équipements au sein des différentes salles.</w:t>
+      </w:r>
+    </w:p>
+    <w:p>
+      <w:pPr>
+        <w:pStyle w:val="KekeCustom"/>
+      </w:pPr>
     </w:p>
     <w:p>
       <w:pPr>
@@ -1515,7 +1531,7 @@
           <w:rPr>
             <w:noProof/>
           </w:rPr>
-          <w:t>3</w:t>
+          <w:t>2</w:t>
         </w:r>
         <w:r>
           <w:fldChar w:fldCharType="end"/>
@@ -3394,7 +3410,7 @@
 </file>
 
 <file path=customXml/itemProps1.xml><?xml version="1.0" encoding="utf-8"?>
-<ds:datastoreItem xmlns:ds="http://schemas.openxmlformats.org/officeDocument/2006/customXml" ds:itemID="{59F2CA77-D52B-46E1-B01D-E1FA66C366D6}">
+<ds:datastoreItem xmlns:ds="http://schemas.openxmlformats.org/officeDocument/2006/customXml" ds:itemID="{47E0EB4D-E580-4F9D-BAFE-CEEF32DF96B2}">
   <ds:schemaRefs>
     <ds:schemaRef ds:uri="http://schemas.openxmlformats.org/officeDocument/2006/bibliography"/>
   </ds:schemaRefs>

</xml_diff>